<commit_message>
Added player dying methods
</commit_message>
<xml_diff>
--- a/Intermediate Delivery/bombic.docx
+++ b/Intermediate Delivery/bombic.docx
@@ -9,13 +9,8 @@
     </w:p>
     <w:p>
       <w:r>
-        <w:t xml:space="preserve">A fazer: mapa, </w:t>
-      </w:r>
-      <w:proofErr w:type="spellStart"/>
-      <w:r>
-        <w:t>sprites</w:t>
-      </w:r>
-      <w:proofErr w:type="spellEnd"/>
+        <w:t>A fazer: mapa, sprites</w:t>
+      </w:r>
     </w:p>
     <w:p>
       <w:r>
@@ -35,7 +30,7 @@
     </w:p>
     <w:p>
       <w:r>
-        <w:t>Guardar códigos num binário e ler</w:t>
+        <w:t>Ao passar de nível ativa-o no menu de níveis, escolha de niveis</w:t>
       </w:r>
     </w:p>
     <w:p/>
@@ -47,23 +42,7 @@
     <w:p/>
     <w:p>
       <w:r>
-        <w:t xml:space="preserve">Caixotes e bónus : ciclo k atribui </w:t>
-      </w:r>
-      <w:proofErr w:type="spellStart"/>
-      <w:r>
-        <w:t>string</w:t>
-      </w:r>
-      <w:proofErr w:type="spellEnd"/>
-      <w:r>
-        <w:t xml:space="preserve"> com o nome do bónus ao caixote; ao ser eliminado o caixote faz </w:t>
-      </w:r>
-      <w:proofErr w:type="spellStart"/>
-      <w:r>
-        <w:t>add</w:t>
-      </w:r>
-      <w:proofErr w:type="spellEnd"/>
-      <w:r>
-        <w:t xml:space="preserve"> de um </w:t>
+        <w:t xml:space="preserve">Caixotes e bónus : ciclo k atribui string com o nome do bónus ao caixote; ao ser eliminado o caixote faz add de um </w:t>
       </w:r>
       <w:r>
         <w:t>bónus</w:t>
@@ -87,70 +66,66 @@
     <w:p/>
     <w:p>
       <w:r>
-        <w:t xml:space="preserve">Alterar </w:t>
-      </w:r>
-      <w:proofErr w:type="spellStart"/>
-      <w:r>
-        <w:t>update</w:t>
-      </w:r>
-      <w:proofErr w:type="spellEnd"/>
-      <w:r>
-        <w:t xml:space="preserve"> do play </w:t>
-      </w:r>
-      <w:proofErr w:type="spellStart"/>
-      <w:r>
-        <w:t>screen</w:t>
-      </w:r>
-      <w:proofErr w:type="spellEnd"/>
-      <w:r>
-        <w:t>, e criar uma classe para gerir os controlos</w:t>
-      </w:r>
-    </w:p>
-    <w:p>
-      <w:proofErr w:type="spellStart"/>
-      <w:r>
-        <w:t>Bomber</w:t>
-      </w:r>
-      <w:proofErr w:type="spellEnd"/>
-      <w:r>
-        <w:t xml:space="preserve"> b2body </w:t>
-      </w:r>
-      <w:proofErr w:type="spellStart"/>
-      <w:r>
-        <w:t>turn</w:t>
-      </w:r>
-      <w:proofErr w:type="spellEnd"/>
+        <w:t>Alterar update do play screen, e criar uma classe para gerir os controlos</w:t>
+      </w:r>
+    </w:p>
+    <w:p>
+      <w:r>
+        <w:t>Bomber b2body turn when up -&gt; right…</w:t>
+      </w:r>
       <w:r>
         <w:t xml:space="preserve"> </w:t>
       </w:r>
-      <w:proofErr w:type="spellStart"/>
-      <w:r>
-        <w:t>when</w:t>
-      </w:r>
-      <w:proofErr w:type="spellEnd"/>
+      <w:r>
+        <w:rPr>
+          <w:b/>
+          <w:color w:val="FF0000"/>
+        </w:rPr>
+        <w:t>CHECK</w:t>
+      </w:r>
+    </w:p>
+    <w:p>
+      <w:r>
+        <w:t>B2bodys das rochas e resto, maiores que 50, 50</w:t>
+      </w:r>
       <w:r>
         <w:t xml:space="preserve"> </w:t>
       </w:r>
-      <w:proofErr w:type="spellStart"/>
-      <w:r>
-        <w:t>up</w:t>
-      </w:r>
-      <w:proofErr w:type="spellEnd"/>
-      <w:r>
-        <w:t xml:space="preserve"> -&gt; </w:t>
-      </w:r>
-      <w:proofErr w:type="spellStart"/>
-      <w:r>
-        <w:t>right</w:t>
-      </w:r>
-      <w:proofErr w:type="spellEnd"/>
-      <w:r>
-        <w:t>…</w:t>
-      </w:r>
-    </w:p>
-    <w:p>
-      <w:r>
-        <w:t>B2bodys das rochas e resto, maiores que 50, 50</w:t>
+      <w:r>
+        <w:rPr>
+          <w:b/>
+          <w:color w:val="FF0000"/>
+        </w:rPr>
+        <w:t>CHECK</w:t>
+      </w:r>
+    </w:p>
+    <w:p>
+      <w:r>
+        <w:t>M</w:t>
+      </w:r>
+      <w:r>
+        <w:t>eter shape do bomber a rodea lo</w:t>
+      </w:r>
+      <w:r>
+        <w:t xml:space="preserve"> -&gt; Circulo </w:t>
+      </w:r>
+      <w:r>
+        <w:rPr>
+          <mc:AlternateContent>
+            <mc:Choice Requires="w16se"/>
+            <mc:Fallback>
+              <w:rFonts w:ascii="Segoe UI Emoji" w:eastAsia="Segoe UI Emoji" w:hAnsi="Segoe UI Emoji" w:cs="Segoe UI Emoji"/>
+            </mc:Fallback>
+          </mc:AlternateContent>
+        </w:rPr>
+        <mc:AlternateContent>
+          <mc:Choice Requires="w16se">
+            <w16se:symEx w16se:font="Segoe UI Emoji" w16se:char="1F603"/>
+          </mc:Choice>
+          <mc:Fallback>
+            <w:t>😃</w:t>
+          </mc:Fallback>
+        </mc:AlternateContent>
       </w:r>
       <w:r>
         <w:t xml:space="preserve"> </w:t>
@@ -165,55 +140,10 @@
     </w:p>
     <w:p>
       <w:r>
-        <w:t>M</w:t>
-      </w:r>
-      <w:r>
-        <w:t xml:space="preserve">eter </w:t>
-      </w:r>
-      <w:proofErr w:type="spellStart"/>
-      <w:r>
-        <w:t>shape</w:t>
-      </w:r>
-      <w:proofErr w:type="spellEnd"/>
-      <w:r>
-        <w:t xml:space="preserve"> do </w:t>
-      </w:r>
-      <w:proofErr w:type="spellStart"/>
-      <w:r>
-        <w:t>bomber</w:t>
-      </w:r>
-      <w:proofErr w:type="spellEnd"/>
-      <w:r>
-        <w:t xml:space="preserve"> a </w:t>
-      </w:r>
-      <w:proofErr w:type="spellStart"/>
-      <w:r>
-        <w:t>rodea</w:t>
-      </w:r>
-      <w:proofErr w:type="spellEnd"/>
-      <w:r>
-        <w:t xml:space="preserve"> lo</w:t>
-      </w:r>
-    </w:p>
-    <w:p>
-      <w:proofErr w:type="spellStart"/>
-      <w:r>
-        <w:t>Bomber</w:t>
-      </w:r>
-      <w:proofErr w:type="spellEnd"/>
-      <w:r>
-        <w:t xml:space="preserve"> com velocidade, não com impulsos</w:t>
-      </w:r>
-      <w:r>
-        <w:t xml:space="preserve">. AO clicar em direita, </w:t>
-      </w:r>
-      <w:proofErr w:type="spellStart"/>
-      <w:r>
-        <w:t>setPos</w:t>
-      </w:r>
-      <w:proofErr w:type="spellEnd"/>
-      <w:r>
-        <w:t>(GAME_SPEED)</w:t>
+        <w:t>Bomber com velocidade, não com impulsos</w:t>
+      </w:r>
+      <w:r>
+        <w:t>. AO clicar em direita, setPos(GAME_SPEED)</w:t>
       </w:r>
     </w:p>
     <w:p>
@@ -235,63 +165,119 @@
       <w:r>
         <w:t>Criar bombas</w:t>
       </w:r>
+      <w:r>
+        <w:t xml:space="preserve"> </w:t>
+      </w:r>
+      <w:r>
+        <w:rPr>
+          <w:b/>
+          <w:color w:val="FF0000"/>
+        </w:rPr>
+        <w:t>CHECK</w:t>
+      </w:r>
     </w:p>
     <w:p/>
     <w:p>
-      <w:proofErr w:type="spellStart"/>
-      <w:r>
-        <w:t>INteractiveTileObject</w:t>
-      </w:r>
-      <w:proofErr w:type="spellEnd"/>
-      <w:r>
-        <w:t xml:space="preserve"> meter um </w:t>
-      </w:r>
-      <w:proofErr w:type="spellStart"/>
-      <w:r>
-        <w:t>tileset</w:t>
-      </w:r>
-      <w:proofErr w:type="spellEnd"/>
-      <w:r>
-        <w:t>, para usar com os barris…</w:t>
-      </w:r>
-    </w:p>
-    <w:p>
-      <w:proofErr w:type="spellStart"/>
-      <w:r>
-        <w:t>Qd</w:t>
-      </w:r>
-      <w:proofErr w:type="spellEnd"/>
-      <w:r>
-        <w:t xml:space="preserve"> bomba acaba explosão, colocar tiles com VERDE</w:t>
-      </w:r>
-    </w:p>
-    <w:p>
-      <w:r>
-        <w:t xml:space="preserve">Criar </w:t>
-      </w:r>
-      <w:proofErr w:type="spellStart"/>
-      <w:r>
-        <w:t>contact</w:t>
-      </w:r>
-      <w:proofErr w:type="spellEnd"/>
+      <w:r>
+        <w:t>INteractiveTileObject meter um tileset, para usar com os barris…</w:t>
+      </w:r>
       <w:r>
         <w:t xml:space="preserve"> </w:t>
       </w:r>
-      <w:proofErr w:type="spellStart"/>
-      <w:r>
-        <w:t>listener</w:t>
-      </w:r>
-      <w:proofErr w:type="spellEnd"/>
-      <w:r>
-        <w:t xml:space="preserve">; retirar bombas </w:t>
-      </w:r>
-      <w:proofErr w:type="spellStart"/>
-      <w:r>
-        <w:t>qd</w:t>
-      </w:r>
-      <w:proofErr w:type="spellEnd"/>
-      <w:r>
-        <w:t xml:space="preserve"> acabam</w:t>
+      <w:r>
+        <w:rPr>
+          <w:b/>
+          <w:color w:val="FF0000"/>
+        </w:rPr>
+        <w:t>CHECK</w:t>
+      </w:r>
+    </w:p>
+    <w:p>
+      <w:r>
+        <w:t>Qd bomba acaba explosão, colocar tiles com VERDE</w:t>
+      </w:r>
+      <w:r>
+        <w:tab/>
+      </w:r>
+      <w:r>
+        <w:rPr>
+          <w:b/>
+          <w:color w:val="FF0000"/>
+        </w:rPr>
+        <w:t>CHECK</w:t>
+      </w:r>
+    </w:p>
+    <w:p>
+      <w:pPr>
+        <w:rPr>
+          <w:color w:val="FF0000"/>
+        </w:rPr>
+      </w:pPr>
+      <w:r>
+        <w:t>Criar contact listener; retirar bombas qd acabam</w:t>
+      </w:r>
+      <w:r>
+        <w:t xml:space="preserve"> </w:t>
+      </w:r>
+      <w:r>
+        <w:rPr>
+          <w:color w:val="FF0000"/>
+        </w:rPr>
+        <w:t>CHECK</w:t>
+      </w:r>
+    </w:p>
+    <w:p>
+      <w:pPr>
+        <w:rPr>
+          <w:color w:val="FF0000"/>
+        </w:rPr>
+      </w:pPr>
+    </w:p>
+    <w:p>
+      <w:pPr>
+        <w:rPr>
+          <w:color w:val="FF0000"/>
+        </w:rPr>
+      </w:pPr>
+      <w:r>
+        <w:rPr>
+          <w:color w:val="FF0000"/>
+        </w:rPr>
+        <w:t>Bombas dynamic</w:t>
+      </w:r>
+    </w:p>
+    <w:p>
+      <w:pPr>
+        <w:rPr>
+          <w:color w:val="FF0000"/>
+        </w:rPr>
+      </w:pPr>
+      <w:r>
+        <w:rPr>
+          <w:color w:val="FF0000"/>
+        </w:rPr>
+        <w:t>Contact listener, end contact mete isSensor a false (tem de ser true no inicio)</w:t>
+      </w:r>
+    </w:p>
+    <w:p>
+      <w:pPr>
+        <w:rPr>
+          <w:color w:val="FF0000"/>
+        </w:rPr>
+      </w:pPr>
+      <w:r>
+        <w:rPr>
+          <w:color w:val="FF0000"/>
+        </w:rPr>
+        <w:t>Hud</w:t>
+      </w:r>
+    </w:p>
+    <w:p>
+      <w:r>
+        <w:rPr>
+          <w:color w:val="FF0000"/>
+        </w:rPr>
+        <w:t>Bonus</w:t>
       </w:r>
       <w:bookmarkStart w:id="0" w:name="_GoBack"/>
       <w:bookmarkEnd w:id="0"/>

</xml_diff>